<commit_message>
add more feature in quanlysanpham
</commit_message>
<xml_diff>
--- a/bao_cao/de_cuong_luan_van.docx
+++ b/bao_cao/de_cuong_luan_van.docx
@@ -962,8 +962,48 @@
           <w:sz w:val="26"/>
           <w:szCs w:val="26"/>
         </w:rPr>
-        <w:t>Các vấn đề được phân tích và xây dựng dựa trên các tài liệu và các ứng dụng sẳn có trong thực tế để tạo ra mô hình mới ở mức độ hướng người dùng cuối.</w:t>
-      </w:r>
+        <w:t xml:space="preserve">Các vấn đề được phân tích và xây dựng dựa trên các tài liệu và các ứng dụng sẳn có trong thực tế để tạo ra mô hình mới ở mức độ </w:t>
+      </w:r>
+      <w:r>
+        <w:rPr>
+          <w:rFonts w:ascii="Times New Roman" w:hAnsi="Times New Roman" w:cs="Times New Roman"/>
+          <w:sz w:val="26"/>
+          <w:szCs w:val="26"/>
+        </w:rPr>
+        <w:t xml:space="preserve">hỗ trợ quản lý bán hàng. </w:t>
+      </w:r>
+    </w:p>
+    <w:p>
+      <w:pPr>
+        <w:pStyle w:val="ListParagraph"/>
+        <w:ind w:left="709" w:firstLine="720"/>
+        <w:jc w:val="both"/>
+        <w:rPr>
+          <w:rFonts w:ascii="Times New Roman" w:hAnsi="Times New Roman" w:cs="Times New Roman"/>
+          <w:sz w:val="26"/>
+          <w:szCs w:val="26"/>
+        </w:rPr>
+      </w:pPr>
+      <w:r>
+        <w:rPr>
+          <w:rFonts w:ascii="Times New Roman" w:hAnsi="Times New Roman" w:cs="Times New Roman"/>
+          <w:sz w:val="26"/>
+          <w:szCs w:val="26"/>
+        </w:rPr>
+        <w:t xml:space="preserve">Nội dung sẽ thực hiện: </w:t>
+      </w:r>
+    </w:p>
+    <w:p>
+      <w:pPr>
+        <w:pStyle w:val="ListParagraph"/>
+        <w:ind w:left="709" w:firstLine="720"/>
+        <w:jc w:val="both"/>
+        <w:rPr>
+          <w:rFonts w:ascii="Times New Roman" w:hAnsi="Times New Roman" w:cs="Times New Roman"/>
+          <w:sz w:val="26"/>
+          <w:szCs w:val="26"/>
+        </w:rPr>
+      </w:pPr>
     </w:p>
     <w:p>
       <w:pPr>
@@ -1030,6 +1070,7 @@
           <w:numId w:val="3"/>
         </w:numPr>
         <w:ind w:left="1418" w:hanging="425"/>
+        <w:jc w:val="both"/>
       </w:pPr>
       <w:r>
         <w:rPr>
@@ -1942,7 +1983,7 @@
                 <w:sz w:val="26"/>
                 <w:szCs w:val="26"/>
               </w:rPr>
-              <w:t>23</w:t>
+              <w:t>31</w:t>
             </w:r>
             <w:r>
               <w:rPr>
@@ -1975,7 +2016,15 @@
                 <w:sz w:val="26"/>
                 <w:szCs w:val="26"/>
               </w:rPr>
-              <w:t>01 – 6</w:t>
+              <w:t>12</w:t>
+            </w:r>
+            <w:r>
+              <w:rPr>
+                <w:rFonts w:ascii="Times New Roman" w:hAnsi="Times New Roman" w:cs="Times New Roman"/>
+                <w:sz w:val="26"/>
+                <w:szCs w:val="26"/>
+              </w:rPr>
+              <w:t xml:space="preserve"> – 6</w:t>
             </w:r>
             <w:r>
               <w:rPr>

</xml_diff>